<commit_message>
Add More Dates and New Edital
</commit_message>
<xml_diff>
--- a/public/Concurso_Software_COVID19_L2.docx
+++ b/public/Concurso_Software_COVID19_L2.docx
@@ -1,6 +1,6 @@
 
 <file path=word/document.xml><?xml version="1.0" encoding="utf-8"?>
-<w:document xmlns:wpc="http://schemas.microsoft.com/office/word/2010/wordprocessingCanvas" xmlns:cx="http://schemas.microsoft.com/office/drawing/2014/chartex" xmlns:cx1="http://schemas.microsoft.com/office/drawing/2015/9/8/chartex" xmlns:cx2="http://schemas.microsoft.com/office/drawing/2015/10/21/chartex" xmlns:cx3="http://schemas.microsoft.com/office/drawing/2016/5/9/chartex" xmlns:cx4="http://schemas.microsoft.com/office/drawing/2016/5/10/chartex" xmlns:cx5="http://schemas.microsoft.com/office/drawing/2016/5/11/chartex" xmlns:cx6="http://schemas.microsoft.com/office/drawing/2016/5/12/chartex" xmlns:cx7="http://schemas.microsoft.com/office/drawing/2016/5/13/chartex" xmlns:cx8="http://schemas.microsoft.com/office/drawing/2016/5/14/chartex" xmlns:mc="http://schemas.openxmlformats.org/markup-compatibility/2006" xmlns:aink="http://schemas.microsoft.com/office/drawing/2016/ink" xmlns:am3d="http://schemas.microsoft.com/office/drawing/2017/model3d" xmlns:o="urn:schemas-microsoft-com:office:office" xmlns:r="http://schemas.openxmlformats.org/officeDocument/2006/relationships" xmlns:m="http://schemas.openxmlformats.org/officeDocument/2006/math" xmlns:v="urn:schemas-microsoft-com:vml" xmlns:wp14="http://schemas.microsoft.com/office/word/2010/wordprocessingDrawing" xmlns:wp="http://schemas.openxmlformats.org/drawingml/2006/wordprocessingDrawing" xmlns:w10="urn:schemas-microsoft-com:office:word" xmlns:w="http://schemas.openxmlformats.org/wordprocessingml/2006/main" xmlns:w14="http://schemas.microsoft.com/office/word/2010/wordml" xmlns:w15="http://schemas.microsoft.com/office/word/2012/wordml" xmlns:w16cex="http://schemas.microsoft.com/office/word/2018/wordml/cex" xmlns:w16cid="http://schemas.microsoft.com/office/word/2016/wordml/cid" xmlns:w16="http://schemas.microsoft.com/office/word/2018/wordml" xmlns:w16se="http://schemas.microsoft.com/office/word/2015/wordml/symex" xmlns:wpg="http://schemas.microsoft.com/office/word/2010/wordprocessingGroup" xmlns:wpi="http://schemas.microsoft.com/office/word/2010/wordprocessingInk" xmlns:wne="http://schemas.microsoft.com/office/word/2006/wordml" xmlns:wps="http://schemas.microsoft.com/office/word/2010/wordprocessingShape" mc:Ignorable="w14 w15 w16se w16cid w16 w16cex wp14">
+<w:document xmlns:wpc="http://schemas.microsoft.com/office/word/2010/wordprocessingCanvas" xmlns:cx="http://schemas.microsoft.com/office/drawing/2014/chartex" xmlns:cx1="http://schemas.microsoft.com/office/drawing/2015/9/8/chartex" xmlns:cx2="http://schemas.microsoft.com/office/drawing/2015/10/21/chartex" xmlns:cx3="http://schemas.microsoft.com/office/drawing/2016/5/9/chartex" xmlns:cx4="http://schemas.microsoft.com/office/drawing/2016/5/10/chartex" xmlns:cx5="http://schemas.microsoft.com/office/drawing/2016/5/11/chartex" xmlns:cx6="http://schemas.microsoft.com/office/drawing/2016/5/12/chartex" xmlns:cx7="http://schemas.microsoft.com/office/drawing/2016/5/13/chartex" xmlns:cx8="http://schemas.microsoft.com/office/drawing/2016/5/14/chartex" xmlns:mc="http://schemas.openxmlformats.org/markup-compatibility/2006" xmlns:aink="http://schemas.microsoft.com/office/drawing/2016/ink" xmlns:am3d="http://schemas.microsoft.com/office/drawing/2017/model3d" xmlns:o="urn:schemas-microsoft-com:office:office" xmlns:r="http://schemas.openxmlformats.org/officeDocument/2006/relationships" xmlns:m="http://schemas.openxmlformats.org/officeDocument/2006/math" xmlns:v="urn:schemas-microsoft-com:vml" xmlns:wp14="http://schemas.microsoft.com/office/word/2010/wordprocessingDrawing" xmlns:wp="http://schemas.openxmlformats.org/drawingml/2006/wordprocessingDrawing" xmlns:w10="urn:schemas-microsoft-com:office:word" xmlns:w="http://schemas.openxmlformats.org/wordprocessingml/2006/main" xmlns:w14="http://schemas.microsoft.com/office/word/2010/wordml" xmlns:w15="http://schemas.microsoft.com/office/word/2012/wordml" xmlns:w16cid="http://schemas.microsoft.com/office/word/2016/wordml/cid" xmlns:w16se="http://schemas.microsoft.com/office/word/2015/wordml/symex" xmlns:wpg="http://schemas.microsoft.com/office/word/2010/wordprocessingGroup" xmlns:wpi="http://schemas.microsoft.com/office/word/2010/wordprocessingInk" xmlns:wne="http://schemas.microsoft.com/office/word/2006/wordml" xmlns:wps="http://schemas.microsoft.com/office/word/2010/wordprocessingShape" mc:Ignorable="w14 w15 w16se w16cid wp14">
   <w:body>
     <w:p>
       <w:pPr>
@@ -8,7 +8,13 @@
         <w:jc w:val="both"/>
       </w:pPr>
       <w:r>
-        <w:t>EDITAL DO CONCURSO DE CRIAÇÃO DE SOFTWARE PARA MONITORAMENTO E RASTREAMENTO EPIDEM</w:t>
+        <w:t xml:space="preserve">EDITAL DO CONCURSO DE </w:t>
+      </w:r>
+      <w:r>
+        <w:t xml:space="preserve">ELABORAÇÃO </w:t>
+      </w:r>
+      <w:r>
+        <w:t>DE SOFTWARE PARA MONITORAMENTO E RASTREAMENTO EPIDEM</w:t>
       </w:r>
       <w:r>
         <w:t>IOLÓGICO DA OCORRÊNCIA DE SARS/</w:t>
@@ -21,6 +27,12 @@
       <w:pPr>
         <w:pStyle w:val="NormalWeb"/>
         <w:jc w:val="both"/>
+      </w:pPr>
+    </w:p>
+    <w:p>
+      <w:pPr>
+        <w:pStyle w:val="NormalWeb"/>
+        <w:jc w:val="center"/>
         <w:rPr>
           <w:b/>
           <w:bCs/>
@@ -33,8 +45,6 @@
         </w:rPr>
         <w:t>HACKATHON PELA VIDA</w:t>
       </w:r>
-      <w:bookmarkStart w:id="0" w:name="_GoBack"/>
-      <w:bookmarkEnd w:id="0"/>
     </w:p>
     <w:p>
       <w:pPr>
@@ -312,6 +322,7 @@
     <w:p>
       <w:pPr>
         <w:pStyle w:val="NormalWeb"/>
+        <w:spacing w:before="0" w:beforeAutospacing="0" w:after="0" w:afterAutospacing="0"/>
         <w:ind w:left="360"/>
         <w:rPr>
           <w:b/>
@@ -541,17 +552,6 @@
         </w:rPr>
         <w:t>.</w:t>
       </w:r>
-    </w:p>
-    <w:p>
-      <w:pPr>
-        <w:pStyle w:val="NormalWeb"/>
-        <w:spacing w:after="0" w:afterAutospacing="0"/>
-        <w:ind w:left="1416"/>
-        <w:jc w:val="both"/>
-        <w:rPr>
-          <w:bCs/>
-        </w:rPr>
-      </w:pPr>
     </w:p>
     <w:p>
       <w:pPr>
@@ -571,7 +571,31 @@
         <w:rPr>
           <w:bCs/>
         </w:rPr>
-        <w:t>O sistema deve obedecer as regras abaixo para a</w:t>
+        <w:t xml:space="preserve">O sistema deve obedecer </w:t>
+      </w:r>
+      <w:r>
+        <w:rPr>
+          <w:bCs/>
+        </w:rPr>
+        <w:t>às</w:t>
+      </w:r>
+      <w:r>
+        <w:rPr>
+          <w:bCs/>
+        </w:rPr>
+        <w:t xml:space="preserve"> regras </w:t>
+      </w:r>
+      <w:r>
+        <w:rPr>
+          <w:bCs/>
+        </w:rPr>
+        <w:t>a seguir</w:t>
+      </w:r>
+      <w:r>
+        <w:rPr>
+          <w:bCs/>
+        </w:rPr>
+        <w:t xml:space="preserve"> para a</w:t>
       </w:r>
       <w:r>
         <w:rPr>
@@ -961,10 +985,542 @@
     <w:p>
       <w:pPr>
         <w:pStyle w:val="NormalWeb"/>
-        <w:ind w:left="1764"/>
+        <w:spacing w:before="0" w:beforeAutospacing="0" w:after="0" w:afterAutospacing="0"/>
+        <w:ind w:left="499"/>
         <w:jc w:val="both"/>
         <w:rPr>
           <w:bCs/>
+        </w:rPr>
+      </w:pPr>
+    </w:p>
+    <w:p>
+      <w:pPr>
+        <w:pStyle w:val="NormalWeb"/>
+        <w:numPr>
+          <w:ilvl w:val="1"/>
+          <w:numId w:val="10"/>
+        </w:numPr>
+        <w:spacing w:before="0" w:beforeAutospacing="0"/>
+        <w:ind w:left="499" w:hanging="357"/>
+        <w:jc w:val="both"/>
+        <w:rPr>
+          <w:bCs/>
+        </w:rPr>
+      </w:pPr>
+      <w:r>
+        <w:rPr>
+          <w:bCs/>
+        </w:rPr>
+        <w:t>Entenda o fluxo:</w:t>
+      </w:r>
+    </w:p>
+    <w:p>
+      <w:pPr>
+        <w:pStyle w:val="NormalWeb"/>
+        <w:numPr>
+          <w:ilvl w:val="2"/>
+          <w:numId w:val="10"/>
+        </w:numPr>
+        <w:jc w:val="both"/>
+        <w:rPr>
+          <w:bCs/>
+        </w:rPr>
+      </w:pPr>
+      <w:r>
+        <w:rPr>
+          <w:bCs/>
+        </w:rPr>
+        <w:t>O paciente após passar po</w:t>
+      </w:r>
+      <w:r>
+        <w:rPr>
+          <w:bCs/>
+        </w:rPr>
+        <w:t>r uma das unidades sintomáticas,</w:t>
+      </w:r>
+      <w:r>
+        <w:rPr>
+          <w:bCs/>
+        </w:rPr>
+        <w:t xml:space="preserve"> </w:t>
+      </w:r>
+      <w:r>
+        <w:rPr>
+          <w:bCs/>
+        </w:rPr>
+        <w:t>deverá ser</w:t>
+      </w:r>
+      <w:r>
+        <w:rPr>
+          <w:bCs/>
+        </w:rPr>
+        <w:t xml:space="preserve"> inserido no sistema, após isso o paciente obrigatoriamente necessita ser monitorado pelo prazo de 14 dias através de ligações e este é que o sistema deve controlar, onde com apenas o login do profissional, a lista de contatos a serem feitos será apresentada e ele passará a realizar as ligações e ao mesmo tempo realizar o preenchimento dos campos</w:t>
+      </w:r>
+      <w:r>
+        <w:rPr>
+          <w:bCs/>
+        </w:rPr>
+        <w:t xml:space="preserve"> </w:t>
+      </w:r>
+      <w:r>
+        <w:rPr>
+          <w:bCs/>
+        </w:rPr>
+        <w:t>conforme item 4</w:t>
+      </w:r>
+      <w:r>
+        <w:rPr>
+          <w:bCs/>
+        </w:rPr>
+        <w:t>;</w:t>
+      </w:r>
+    </w:p>
+    <w:p>
+      <w:pPr>
+        <w:pStyle w:val="NormalWeb"/>
+        <w:numPr>
+          <w:ilvl w:val="2"/>
+          <w:numId w:val="10"/>
+        </w:numPr>
+        <w:jc w:val="both"/>
+        <w:rPr>
+          <w:bCs/>
+        </w:rPr>
+      </w:pPr>
+      <w:r>
+        <w:rPr>
+          <w:bCs/>
+        </w:rPr>
+        <w:t>Nos casos em que o paciente reside com mais pessoas, estas passam a serem monitoradas também até que o resultado apresente como negativo ou durante o prazo de 14 dias do isolamento do mesmo. Caso o paciente em monitoramento venha a óbito, o óbito deve ser registrado</w:t>
+      </w:r>
+      <w:r>
+        <w:rPr>
+          <w:bCs/>
+        </w:rPr>
+        <w:t>,</w:t>
+      </w:r>
+      <w:r>
+        <w:rPr>
+          <w:bCs/>
+        </w:rPr>
+        <w:t xml:space="preserve"> porém a famíl</w:t>
+      </w:r>
+      <w:r>
+        <w:rPr>
+          <w:bCs/>
+        </w:rPr>
+        <w:t>ia deve seguir sendo monitorada;</w:t>
+      </w:r>
+    </w:p>
+    <w:p>
+      <w:pPr>
+        <w:pStyle w:val="NormalWeb"/>
+        <w:numPr>
+          <w:ilvl w:val="2"/>
+          <w:numId w:val="10"/>
+        </w:numPr>
+        <w:jc w:val="both"/>
+        <w:rPr>
+          <w:bCs/>
+        </w:rPr>
+      </w:pPr>
+      <w:r>
+        <w:rPr>
+          <w:bCs/>
+        </w:rPr>
+        <w:t>É</w:t>
+      </w:r>
+      <w:r>
+        <w:rPr>
+          <w:bCs/>
+        </w:rPr>
+        <w:t xml:space="preserve"> primordial</w:t>
+      </w:r>
+      <w:r>
+        <w:rPr>
+          <w:bCs/>
+        </w:rPr>
+        <w:t xml:space="preserve"> que </w:t>
+      </w:r>
+      <w:r>
+        <w:rPr>
+          <w:bCs/>
+        </w:rPr>
+        <w:t xml:space="preserve">os dados estejam dispostos em </w:t>
+      </w:r>
+      <w:r>
+        <w:rPr>
+          <w:bCs/>
+        </w:rPr>
+        <w:t xml:space="preserve">uma base de dados </w:t>
+      </w:r>
+      <w:r>
+        <w:rPr>
+          <w:bCs/>
+        </w:rPr>
+        <w:t xml:space="preserve">unificada </w:t>
+      </w:r>
+      <w:r>
+        <w:rPr>
+          <w:bCs/>
+        </w:rPr>
+        <w:t>de maneira</w:t>
+      </w:r>
+      <w:r>
+        <w:rPr>
+          <w:bCs/>
+        </w:rPr>
+        <w:t xml:space="preserve"> que seja possível r</w:t>
+      </w:r>
+      <w:r>
+        <w:rPr>
+          <w:bCs/>
+        </w:rPr>
+        <w:t xml:space="preserve">ecuperar as informações de cada </w:t>
+      </w:r>
+      <w:r>
+        <w:rPr>
+          <w:bCs/>
+        </w:rPr>
+        <w:t>ligação, sendo que qualquer pessoa que abra a ficha do paciente, visualize o histórico das ligações de forma dinâmica</w:t>
+      </w:r>
+      <w:r>
+        <w:rPr>
+          <w:bCs/>
+        </w:rPr>
+        <w:t xml:space="preserve"> e obtendo como parâmetros os dados coletados nos registros anteriores</w:t>
+      </w:r>
+      <w:r>
+        <w:rPr>
+          <w:bCs/>
+        </w:rPr>
+        <w:t>;</w:t>
+      </w:r>
+    </w:p>
+    <w:p>
+      <w:pPr>
+        <w:pStyle w:val="NormalWeb"/>
+        <w:numPr>
+          <w:ilvl w:val="2"/>
+          <w:numId w:val="10"/>
+        </w:numPr>
+        <w:jc w:val="both"/>
+        <w:rPr>
+          <w:bCs/>
+        </w:rPr>
+      </w:pPr>
+      <w:r>
+        <w:rPr>
+          <w:bCs/>
+        </w:rPr>
+        <w:t xml:space="preserve">O sistema deve conter controle de acessos via login, o qual deverá permitir cadastro com dois tipos de perfis, um perfil municipal, o qual terá acesso aos relatórios de todo o banco e outro para </w:t>
+      </w:r>
+      <w:r>
+        <w:rPr>
+          <w:bCs/>
+        </w:rPr>
+        <w:t xml:space="preserve">a alimentação do sistema(monitoramento) e </w:t>
+      </w:r>
+      <w:r>
+        <w:rPr>
+          <w:bCs/>
+        </w:rPr>
+        <w:t xml:space="preserve">acesso aos relatórios básicos, sendo de sua própria produção e/ou da unidade de </w:t>
+      </w:r>
+      <w:r>
+        <w:rPr>
+          <w:bCs/>
+        </w:rPr>
+        <w:t>saúde</w:t>
+      </w:r>
+      <w:r>
+        <w:rPr>
+          <w:bCs/>
+        </w:rPr>
+        <w:t xml:space="preserve"> em que estiver vinculado</w:t>
+      </w:r>
+      <w:r>
+        <w:rPr>
+          <w:bCs/>
+        </w:rPr>
+        <w:t>/monitorando</w:t>
+      </w:r>
+      <w:r>
+        <w:rPr>
+          <w:bCs/>
+        </w:rPr>
+        <w:t>;</w:t>
+      </w:r>
+    </w:p>
+    <w:p>
+      <w:pPr>
+        <w:pStyle w:val="NormalWeb"/>
+        <w:numPr>
+          <w:ilvl w:val="2"/>
+          <w:numId w:val="10"/>
+        </w:numPr>
+        <w:jc w:val="both"/>
+        <w:rPr>
+          <w:bCs/>
+        </w:rPr>
+      </w:pPr>
+      <w:r>
+        <w:rPr>
+          <w:bCs/>
+        </w:rPr>
+        <w:t xml:space="preserve">Deve conter um módulo de </w:t>
+      </w:r>
+      <w:r>
+        <w:rPr>
+          <w:bCs/>
+        </w:rPr>
+        <w:t>relatórios</w:t>
+      </w:r>
+      <w:r>
+        <w:rPr>
+          <w:bCs/>
+        </w:rPr>
+        <w:t>,</w:t>
+      </w:r>
+      <w:r>
+        <w:rPr>
+          <w:bCs/>
+        </w:rPr>
+        <w:t xml:space="preserve"> </w:t>
+      </w:r>
+      <w:r>
+        <w:rPr>
+          <w:bCs/>
+        </w:rPr>
+        <w:t>possibilitando</w:t>
+      </w:r>
+      <w:r>
+        <w:rPr>
+          <w:bCs/>
+        </w:rPr>
+        <w:t xml:space="preserve"> análises </w:t>
+      </w:r>
+      <w:r>
+        <w:rPr>
+          <w:bCs/>
+        </w:rPr>
+        <w:t xml:space="preserve">e tabulações de dados, relacionamento de tabelas, como de unidades sintomáticas e de </w:t>
+      </w:r>
+      <w:r>
+        <w:rPr>
+          <w:bCs/>
+        </w:rPr>
+        <w:t>referência por</w:t>
+      </w:r>
+      <w:r>
+        <w:rPr>
+          <w:bCs/>
+          <w:color w:val="FF0000"/>
+        </w:rPr>
+        <w:t xml:space="preserve"> </w:t>
+      </w:r>
+      <w:r>
+        <w:rPr>
+          <w:bCs/>
+        </w:rPr>
+        <w:t>exemplo.</w:t>
+      </w:r>
+    </w:p>
+    <w:p>
+      <w:pPr>
+        <w:pStyle w:val="NormalWeb"/>
+        <w:numPr>
+          <w:ilvl w:val="2"/>
+          <w:numId w:val="10"/>
+        </w:numPr>
+        <w:jc w:val="both"/>
+        <w:rPr>
+          <w:bCs/>
+        </w:rPr>
+      </w:pPr>
+      <w:r>
+        <w:rPr>
+          <w:bCs/>
+        </w:rPr>
+        <w:t>Deve conter em</w:t>
+      </w:r>
+      <w:r>
+        <w:rPr>
+          <w:bCs/>
+        </w:rPr>
+        <w:t xml:space="preserve"> modelo de dashboard</w:t>
+      </w:r>
+      <w:r>
+        <w:rPr>
+          <w:bCs/>
+        </w:rPr>
+        <w:t xml:space="preserve">, </w:t>
+      </w:r>
+      <w:r>
+        <w:rPr>
+          <w:bCs/>
+        </w:rPr>
+        <w:t>sem a necessidade de login</w:t>
+      </w:r>
+      <w:r>
+        <w:rPr>
+          <w:bCs/>
+        </w:rPr>
+        <w:t>,</w:t>
+      </w:r>
+      <w:r>
+        <w:rPr>
+          <w:bCs/>
+        </w:rPr>
+        <w:t xml:space="preserve"> </w:t>
+      </w:r>
+      <w:r>
+        <w:rPr>
+          <w:bCs/>
+        </w:rPr>
+        <w:t xml:space="preserve">um painel que </w:t>
+      </w:r>
+      <w:r>
+        <w:rPr>
+          <w:bCs/>
+        </w:rPr>
+        <w:t>possibili</w:t>
+      </w:r>
+      <w:r>
+        <w:rPr>
+          <w:bCs/>
+        </w:rPr>
+        <w:t>t</w:t>
+      </w:r>
+      <w:r>
+        <w:rPr>
+          <w:bCs/>
+        </w:rPr>
+        <w:t>e visualizar</w:t>
+      </w:r>
+      <w:r>
+        <w:rPr>
+          <w:bCs/>
+        </w:rPr>
+        <w:t xml:space="preserve"> </w:t>
+      </w:r>
+      <w:r>
+        <w:rPr>
+          <w:bCs/>
+        </w:rPr>
+        <w:t xml:space="preserve">em tempo real, como estão os monitoramentos das unidades, quantidade de ligações realizadas por período, </w:t>
+      </w:r>
+      <w:r>
+        <w:rPr>
+          <w:bCs/>
+        </w:rPr>
+        <w:t>quantos ca</w:t>
+      </w:r>
+      <w:r>
+        <w:rPr>
+          <w:bCs/>
+        </w:rPr>
+        <w:t>sos foram a óbito, quantos possuem comorbidades</w:t>
+      </w:r>
+      <w:r>
+        <w:rPr>
+          <w:bCs/>
+        </w:rPr>
+        <w:t>, quantos foram finalizados</w:t>
+      </w:r>
+      <w:r>
+        <w:rPr>
+          <w:bCs/>
+        </w:rPr>
+        <w:t>, qual faixa etária dos paciente</w:t>
+      </w:r>
+      <w:r>
+        <w:rPr>
+          <w:bCs/>
+        </w:rPr>
+        <w:t>,</w:t>
+      </w:r>
+      <w:r>
+        <w:rPr>
+          <w:bCs/>
+        </w:rPr>
+        <w:t xml:space="preserve"> </w:t>
+      </w:r>
+      <w:r>
+        <w:rPr>
+          <w:bCs/>
+        </w:rPr>
+        <w:t>d</w:t>
+      </w:r>
+      <w:r>
+        <w:rPr>
+          <w:bCs/>
+        </w:rPr>
+        <w:t>entre outros</w:t>
+      </w:r>
+      <w:r>
+        <w:rPr>
+          <w:bCs/>
+        </w:rPr>
+        <w:t>.</w:t>
+      </w:r>
+    </w:p>
+    <w:p>
+      <w:pPr>
+        <w:pStyle w:val="NormalWeb"/>
+        <w:jc w:val="both"/>
+        <w:rPr>
+          <w:bCs/>
+        </w:rPr>
+      </w:pPr>
+    </w:p>
+    <w:p>
+      <w:pPr>
+        <w:pStyle w:val="NormalWeb"/>
+        <w:jc w:val="both"/>
+        <w:rPr>
+          <w:bCs/>
+        </w:rPr>
+      </w:pPr>
+    </w:p>
+    <w:p>
+      <w:pPr>
+        <w:pStyle w:val="NormalWeb"/>
+        <w:numPr>
+          <w:ilvl w:val="0"/>
+          <w:numId w:val="10"/>
+        </w:numPr>
+        <w:jc w:val="both"/>
+        <w:rPr>
+          <w:b/>
+          <w:bCs/>
+        </w:rPr>
+      </w:pPr>
+      <w:r>
+        <w:rPr>
+          <w:b/>
+          <w:bCs/>
+        </w:rPr>
+        <w:lastRenderedPageBreak/>
+        <w:t>–</w:t>
+      </w:r>
+      <w:r>
+        <w:rPr>
+          <w:b/>
+          <w:bCs/>
+        </w:rPr>
+        <w:t xml:space="preserve"> MÓDULOS DO SISTEMA</w:t>
+      </w:r>
+    </w:p>
+    <w:p>
+      <w:pPr>
+        <w:pStyle w:val="NormalWeb"/>
+        <w:ind w:left="360"/>
+        <w:jc w:val="both"/>
+        <w:rPr>
+          <w:b/>
+          <w:bCs/>
+          <w:sz w:val="2"/>
         </w:rPr>
       </w:pPr>
     </w:p>
@@ -984,62 +1540,31 @@
         <w:rPr>
           <w:bCs/>
         </w:rPr>
-        <w:t>Entenda o fluxo:</w:t>
-      </w:r>
-    </w:p>
-    <w:p>
-      <w:pPr>
-        <w:pStyle w:val="NormalWeb"/>
-        <w:numPr>
-          <w:ilvl w:val="2"/>
-          <w:numId w:val="10"/>
-        </w:numPr>
-        <w:jc w:val="both"/>
-        <w:rPr>
-          <w:bCs/>
-        </w:rPr>
-      </w:pPr>
-      <w:r>
-        <w:rPr>
-          <w:bCs/>
-        </w:rPr>
-        <w:t>O paciente após passar po</w:t>
-      </w:r>
-      <w:r>
-        <w:rPr>
-          <w:bCs/>
-        </w:rPr>
-        <w:t>r uma das unidades sintomáticas,</w:t>
-      </w:r>
-      <w:r>
-        <w:rPr>
-          <w:bCs/>
-        </w:rPr>
-        <w:t xml:space="preserve"> </w:t>
-      </w:r>
-      <w:r>
-        <w:rPr>
-          <w:bCs/>
-        </w:rPr>
-        <w:t>deverá ser</w:t>
-      </w:r>
-      <w:r>
-        <w:rPr>
-          <w:bCs/>
-        </w:rPr>
-        <w:t xml:space="preserve"> inserido no sistema, após isso o paciente obrigatoriamente necessita ser monitorado pelo prazo de 14 dias através de ligações e este é que o sistema deve controlar, onde com apenas o login do profissional, a lista de contatos a serem feitos será apresentada e ele passará a realizar as ligações e ao mesmo tempo realizar o preenchimento dos campos</w:t>
-      </w:r>
-      <w:r>
-        <w:rPr>
-          <w:bCs/>
-        </w:rPr>
-        <w:t xml:space="preserve"> </w:t>
-      </w:r>
-      <w:r>
-        <w:rPr>
-          <w:bCs/>
-        </w:rPr>
-        <w:t>conforme item 4</w:t>
+        <w:t>Cadastro de Usuários (Login) – Vinculando a unidade de referência</w:t>
+      </w:r>
+      <w:r>
+        <w:rPr>
+          <w:bCs/>
+        </w:rPr>
+        <w:t xml:space="preserve"> do usuário</w:t>
+      </w:r>
+      <w:r>
+        <w:rPr>
+          <w:bCs/>
+        </w:rPr>
+        <w:t xml:space="preserve"> e permitindo opção de </w:t>
+      </w:r>
+      <w:r>
+        <w:rPr>
+          <w:bCs/>
+        </w:rPr>
+        <w:t xml:space="preserve">tipo de perfil, sendo, municipal ou monitoramento e com opções para </w:t>
+      </w:r>
+      <w:r>
+        <w:rPr>
+          <w:bCs/>
+        </w:rPr>
+        <w:t>Inserir, Editar e Excluir</w:t>
       </w:r>
       <w:r>
         <w:rPr>
@@ -1047,473 +1572,6 @@
         </w:rPr>
         <w:t>;</w:t>
       </w:r>
-    </w:p>
-    <w:p>
-      <w:pPr>
-        <w:pStyle w:val="NormalWeb"/>
-        <w:numPr>
-          <w:ilvl w:val="2"/>
-          <w:numId w:val="10"/>
-        </w:numPr>
-        <w:jc w:val="both"/>
-        <w:rPr>
-          <w:bCs/>
-        </w:rPr>
-      </w:pPr>
-      <w:r>
-        <w:rPr>
-          <w:bCs/>
-        </w:rPr>
-        <w:t>Nos casos em que o paciente reside com mais pessoas, estas passam a serem monitoradas também até que o resultado apresente como negativo ou durante o prazo de 14 dias do isolamento do mesmo. Caso o paciente em monitoramento venha a óbito, o óbito deve ser registrado</w:t>
-      </w:r>
-      <w:r>
-        <w:rPr>
-          <w:bCs/>
-        </w:rPr>
-        <w:t>,</w:t>
-      </w:r>
-      <w:r>
-        <w:rPr>
-          <w:bCs/>
-        </w:rPr>
-        <w:t xml:space="preserve"> porém a famíl</w:t>
-      </w:r>
-      <w:r>
-        <w:rPr>
-          <w:bCs/>
-        </w:rPr>
-        <w:t>ia deve seguir sendo monitorada;</w:t>
-      </w:r>
-    </w:p>
-    <w:p>
-      <w:pPr>
-        <w:pStyle w:val="NormalWeb"/>
-        <w:numPr>
-          <w:ilvl w:val="2"/>
-          <w:numId w:val="10"/>
-        </w:numPr>
-        <w:jc w:val="both"/>
-        <w:rPr>
-          <w:bCs/>
-        </w:rPr>
-      </w:pPr>
-      <w:r>
-        <w:rPr>
-          <w:bCs/>
-        </w:rPr>
-        <w:t>É</w:t>
-      </w:r>
-      <w:r>
-        <w:rPr>
-          <w:bCs/>
-        </w:rPr>
-        <w:t xml:space="preserve"> primordial</w:t>
-      </w:r>
-      <w:r>
-        <w:rPr>
-          <w:bCs/>
-        </w:rPr>
-        <w:t xml:space="preserve"> que </w:t>
-      </w:r>
-      <w:r>
-        <w:rPr>
-          <w:bCs/>
-        </w:rPr>
-        <w:t xml:space="preserve">os dados estejam dispostos em </w:t>
-      </w:r>
-      <w:r>
-        <w:rPr>
-          <w:bCs/>
-        </w:rPr>
-        <w:t xml:space="preserve">uma base de dados </w:t>
-      </w:r>
-      <w:r>
-        <w:rPr>
-          <w:bCs/>
-        </w:rPr>
-        <w:t xml:space="preserve">unificada </w:t>
-      </w:r>
-      <w:r>
-        <w:rPr>
-          <w:bCs/>
-        </w:rPr>
-        <w:t>de maneira</w:t>
-      </w:r>
-      <w:r>
-        <w:rPr>
-          <w:bCs/>
-        </w:rPr>
-        <w:t xml:space="preserve"> que seja possível r</w:t>
-      </w:r>
-      <w:r>
-        <w:rPr>
-          <w:bCs/>
-        </w:rPr>
-        <w:t xml:space="preserve">ecuperar as informações de cada </w:t>
-      </w:r>
-      <w:r>
-        <w:rPr>
-          <w:bCs/>
-        </w:rPr>
-        <w:t>ligação, sendo que qualquer pessoa que abra a ficha do paciente, visualize o histórico das ligações de forma dinâmica</w:t>
-      </w:r>
-      <w:r>
-        <w:rPr>
-          <w:bCs/>
-        </w:rPr>
-        <w:t xml:space="preserve"> e obtendo como parâmetros os dados coletados nos registros anteriores</w:t>
-      </w:r>
-      <w:r>
-        <w:rPr>
-          <w:bCs/>
-        </w:rPr>
-        <w:t>;</w:t>
-      </w:r>
-    </w:p>
-    <w:p>
-      <w:pPr>
-        <w:pStyle w:val="NormalWeb"/>
-        <w:numPr>
-          <w:ilvl w:val="2"/>
-          <w:numId w:val="10"/>
-        </w:numPr>
-        <w:jc w:val="both"/>
-        <w:rPr>
-          <w:bCs/>
-        </w:rPr>
-      </w:pPr>
-      <w:r>
-        <w:rPr>
-          <w:bCs/>
-        </w:rPr>
-        <w:t xml:space="preserve">O sistema deve conter controle de acessos via login, o qual deverá permitir cadastro com dois tipos de perfis, um perfil municipal, o qual terá acesso aos relatórios de todo o banco e outro para </w:t>
-      </w:r>
-      <w:r>
-        <w:rPr>
-          <w:bCs/>
-        </w:rPr>
-        <w:t xml:space="preserve">a alimentação do sistema(monitoramento) e </w:t>
-      </w:r>
-      <w:r>
-        <w:rPr>
-          <w:bCs/>
-        </w:rPr>
-        <w:t xml:space="preserve">acesso aos relatórios básicos, sendo de sua própria produção e/ou da unidade de </w:t>
-      </w:r>
-      <w:r>
-        <w:rPr>
-          <w:bCs/>
-        </w:rPr>
-        <w:t>saúde</w:t>
-      </w:r>
-      <w:r>
-        <w:rPr>
-          <w:bCs/>
-        </w:rPr>
-        <w:t xml:space="preserve"> em que estiver vinculado</w:t>
-      </w:r>
-      <w:r>
-        <w:rPr>
-          <w:bCs/>
-        </w:rPr>
-        <w:t>/monitorando</w:t>
-      </w:r>
-      <w:r>
-        <w:rPr>
-          <w:bCs/>
-        </w:rPr>
-        <w:t>;</w:t>
-      </w:r>
-    </w:p>
-    <w:p>
-      <w:pPr>
-        <w:pStyle w:val="NormalWeb"/>
-        <w:numPr>
-          <w:ilvl w:val="2"/>
-          <w:numId w:val="10"/>
-        </w:numPr>
-        <w:jc w:val="both"/>
-        <w:rPr>
-          <w:bCs/>
-        </w:rPr>
-      </w:pPr>
-      <w:r>
-        <w:rPr>
-          <w:bCs/>
-        </w:rPr>
-        <w:t xml:space="preserve">Deve conter um módulo de </w:t>
-      </w:r>
-      <w:r>
-        <w:rPr>
-          <w:bCs/>
-        </w:rPr>
-        <w:t>relatórios</w:t>
-      </w:r>
-      <w:r>
-        <w:rPr>
-          <w:bCs/>
-        </w:rPr>
-        <w:t>,</w:t>
-      </w:r>
-      <w:r>
-        <w:rPr>
-          <w:bCs/>
-        </w:rPr>
-        <w:t xml:space="preserve"> </w:t>
-      </w:r>
-      <w:r>
-        <w:rPr>
-          <w:bCs/>
-        </w:rPr>
-        <w:t>possibilitando</w:t>
-      </w:r>
-      <w:r>
-        <w:rPr>
-          <w:bCs/>
-        </w:rPr>
-        <w:t xml:space="preserve"> análises </w:t>
-      </w:r>
-      <w:r>
-        <w:rPr>
-          <w:bCs/>
-        </w:rPr>
-        <w:t xml:space="preserve">e tabulações de dados, relacionamento de tabelas, como de unidades sintomáticas e de </w:t>
-      </w:r>
-      <w:r>
-        <w:rPr>
-          <w:bCs/>
-        </w:rPr>
-        <w:t>referência por</w:t>
-      </w:r>
-      <w:r>
-        <w:rPr>
-          <w:bCs/>
-          <w:color w:val="FF0000"/>
-        </w:rPr>
-        <w:t xml:space="preserve"> </w:t>
-      </w:r>
-      <w:r>
-        <w:rPr>
-          <w:bCs/>
-        </w:rPr>
-        <w:t>exemplo.</w:t>
-      </w:r>
-    </w:p>
-    <w:p>
-      <w:pPr>
-        <w:pStyle w:val="NormalWeb"/>
-        <w:numPr>
-          <w:ilvl w:val="2"/>
-          <w:numId w:val="10"/>
-        </w:numPr>
-        <w:jc w:val="both"/>
-        <w:rPr>
-          <w:bCs/>
-        </w:rPr>
-      </w:pPr>
-      <w:r>
-        <w:rPr>
-          <w:bCs/>
-        </w:rPr>
-        <w:t>Deve conter em</w:t>
-      </w:r>
-      <w:r>
-        <w:rPr>
-          <w:bCs/>
-        </w:rPr>
-        <w:t xml:space="preserve"> modelo de dashboard</w:t>
-      </w:r>
-      <w:r>
-        <w:rPr>
-          <w:bCs/>
-        </w:rPr>
-        <w:t xml:space="preserve">, </w:t>
-      </w:r>
-      <w:r>
-        <w:rPr>
-          <w:bCs/>
-        </w:rPr>
-        <w:t>sem a necessidade de login</w:t>
-      </w:r>
-      <w:r>
-        <w:rPr>
-          <w:bCs/>
-        </w:rPr>
-        <w:t>,</w:t>
-      </w:r>
-      <w:r>
-        <w:rPr>
-          <w:bCs/>
-        </w:rPr>
-        <w:t xml:space="preserve"> </w:t>
-      </w:r>
-      <w:r>
-        <w:rPr>
-          <w:bCs/>
-        </w:rPr>
-        <w:t xml:space="preserve">um painel que </w:t>
-      </w:r>
-      <w:r>
-        <w:rPr>
-          <w:bCs/>
-        </w:rPr>
-        <w:t>possibili</w:t>
-      </w:r>
-      <w:r>
-        <w:rPr>
-          <w:bCs/>
-        </w:rPr>
-        <w:t>t</w:t>
-      </w:r>
-      <w:r>
-        <w:rPr>
-          <w:bCs/>
-        </w:rPr>
-        <w:t>e visualizar</w:t>
-      </w:r>
-      <w:r>
-        <w:rPr>
-          <w:bCs/>
-        </w:rPr>
-        <w:t xml:space="preserve"> </w:t>
-      </w:r>
-      <w:r>
-        <w:rPr>
-          <w:bCs/>
-        </w:rPr>
-        <w:t xml:space="preserve">em tempo real, como estão os monitoramentos das unidades, quantidade de ligações realizadas por período, </w:t>
-      </w:r>
-      <w:r>
-        <w:rPr>
-          <w:bCs/>
-        </w:rPr>
-        <w:t>quantos ca</w:t>
-      </w:r>
-      <w:r>
-        <w:rPr>
-          <w:bCs/>
-        </w:rPr>
-        <w:t>sos foram a óbito, quantos possuem comorbidades</w:t>
-      </w:r>
-      <w:r>
-        <w:rPr>
-          <w:bCs/>
-        </w:rPr>
-        <w:t>, quantos foram finalizados</w:t>
-      </w:r>
-      <w:r>
-        <w:rPr>
-          <w:bCs/>
-        </w:rPr>
-        <w:t>, qual faixa etária dos paciente</w:t>
-      </w:r>
-      <w:r>
-        <w:rPr>
-          <w:bCs/>
-        </w:rPr>
-        <w:t>,</w:t>
-      </w:r>
-      <w:r>
-        <w:rPr>
-          <w:bCs/>
-        </w:rPr>
-        <w:t xml:space="preserve"> </w:t>
-      </w:r>
-      <w:r>
-        <w:rPr>
-          <w:bCs/>
-        </w:rPr>
-        <w:t>d</w:t>
-      </w:r>
-      <w:r>
-        <w:rPr>
-          <w:bCs/>
-        </w:rPr>
-        <w:t>entre outros</w:t>
-      </w:r>
-      <w:r>
-        <w:rPr>
-          <w:bCs/>
-        </w:rPr>
-        <w:t>.</w:t>
-      </w:r>
-    </w:p>
-    <w:p>
-      <w:pPr>
-        <w:pStyle w:val="NormalWeb"/>
-        <w:jc w:val="both"/>
-        <w:rPr>
-          <w:bCs/>
-        </w:rPr>
-      </w:pPr>
-    </w:p>
-    <w:p>
-      <w:pPr>
-        <w:pStyle w:val="NormalWeb"/>
-        <w:jc w:val="both"/>
-        <w:rPr>
-          <w:bCs/>
-        </w:rPr>
-      </w:pPr>
-    </w:p>
-    <w:p>
-      <w:pPr>
-        <w:pStyle w:val="NormalWeb"/>
-        <w:jc w:val="both"/>
-        <w:rPr>
-          <w:bCs/>
-        </w:rPr>
-      </w:pPr>
-    </w:p>
-    <w:p>
-      <w:pPr>
-        <w:pStyle w:val="NormalWeb"/>
-        <w:ind w:left="1416"/>
-        <w:jc w:val="both"/>
-        <w:rPr>
-          <w:bCs/>
-        </w:rPr>
-      </w:pPr>
-    </w:p>
-    <w:p>
-      <w:pPr>
-        <w:pStyle w:val="NormalWeb"/>
-        <w:numPr>
-          <w:ilvl w:val="0"/>
-          <w:numId w:val="10"/>
-        </w:numPr>
-        <w:jc w:val="both"/>
-        <w:rPr>
-          <w:b/>
-          <w:bCs/>
-        </w:rPr>
-      </w:pPr>
-      <w:r>
-        <w:rPr>
-          <w:b/>
-          <w:bCs/>
-        </w:rPr>
-        <w:t>–</w:t>
-      </w:r>
-      <w:r>
-        <w:rPr>
-          <w:b/>
-          <w:bCs/>
-        </w:rPr>
-        <w:t xml:space="preserve"> MÓDULOS DO SISTEMA</w:t>
-      </w:r>
-    </w:p>
-    <w:p>
-      <w:pPr>
-        <w:pStyle w:val="NormalWeb"/>
-        <w:ind w:left="360"/>
-        <w:jc w:val="both"/>
-        <w:rPr>
-          <w:b/>
-          <w:bCs/>
-          <w:sz w:val="2"/>
-        </w:rPr>
-      </w:pPr>
     </w:p>
     <w:p>
       <w:pPr>
@@ -1531,25 +1589,7 @@
         <w:rPr>
           <w:bCs/>
         </w:rPr>
-        <w:t>Cadastro de Usuários (Login) – Vinculando a unidade de referência</w:t>
-      </w:r>
-      <w:r>
-        <w:rPr>
-          <w:bCs/>
-        </w:rPr>
-        <w:t xml:space="preserve"> do usuário</w:t>
-      </w:r>
-      <w:r>
-        <w:rPr>
-          <w:bCs/>
-        </w:rPr>
-        <w:t xml:space="preserve"> e permitindo opção de </w:t>
-      </w:r>
-      <w:r>
-        <w:rPr>
-          <w:bCs/>
-        </w:rPr>
-        <w:t xml:space="preserve">tipo de perfil, sendo, municipal ou monitoramento e com opções para </w:t>
+        <w:t xml:space="preserve">Cadastro de Unidades Sintomáticas, com opções para </w:t>
       </w:r>
       <w:r>
         <w:rPr>
@@ -1580,7 +1620,19 @@
         <w:rPr>
           <w:bCs/>
         </w:rPr>
-        <w:t xml:space="preserve">Cadastro de Unidades Sintomáticas, com opções para </w:t>
+        <w:t>Cadastro de Unidades de Saúde</w:t>
+      </w:r>
+      <w:r>
+        <w:rPr>
+          <w:bCs/>
+        </w:rPr>
+        <w:t xml:space="preserve"> (Unidade de Referência)</w:t>
+      </w:r>
+      <w:r>
+        <w:rPr>
+          <w:bCs/>
+        </w:rPr>
+        <w:t xml:space="preserve"> com opções para </w:t>
       </w:r>
       <w:r>
         <w:rPr>
@@ -1611,31 +1663,40 @@
         <w:rPr>
           <w:bCs/>
         </w:rPr>
-        <w:t>Cadastro de Unidades de Saúde</w:t>
-      </w:r>
-      <w:r>
-        <w:rPr>
-          <w:bCs/>
-        </w:rPr>
-        <w:t xml:space="preserve"> (Unidade de Referência)</w:t>
-      </w:r>
-      <w:r>
-        <w:rPr>
-          <w:bCs/>
-        </w:rPr>
-        <w:t xml:space="preserve"> com opções para </w:t>
-      </w:r>
-      <w:r>
-        <w:rPr>
-          <w:bCs/>
-        </w:rPr>
-        <w:t>Inserir, Editar e Excluir</w:t>
-      </w:r>
-      <w:r>
-        <w:rPr>
-          <w:bCs/>
-        </w:rPr>
-        <w:t>;</w:t>
+        <w:t>Cadastro das pessoas com sintoma;</w:t>
+      </w:r>
+    </w:p>
+    <w:p>
+      <w:pPr>
+        <w:pStyle w:val="NormalWeb"/>
+        <w:numPr>
+          <w:ilvl w:val="1"/>
+          <w:numId w:val="10"/>
+        </w:numPr>
+        <w:jc w:val="both"/>
+        <w:rPr>
+          <w:bCs/>
+        </w:rPr>
+      </w:pPr>
+      <w:r>
+        <w:rPr>
+          <w:bCs/>
+        </w:rPr>
+        <w:t xml:space="preserve">Controle </w:t>
+      </w:r>
+      <w:r>
+        <w:rPr>
+          <w:bCs/>
+        </w:rPr>
+        <w:t>do acompanham</w:t>
+      </w:r>
+      <w:bookmarkStart w:id="0" w:name="_GoBack"/>
+      <w:bookmarkEnd w:id="0"/>
+      <w:r>
+        <w:rPr>
+          <w:bCs/>
+        </w:rPr>
+        <w:t>ento.</w:t>
       </w:r>
     </w:p>
     <w:p>
@@ -1712,7 +1773,19 @@
         <w:rPr>
           <w:bCs/>
         </w:rPr>
-        <w:t>Abaixo, segue todos os dados que são coletados no atendimento e necessitam ser</w:t>
+        <w:t>Abaixo, segue</w:t>
+      </w:r>
+      <w:r>
+        <w:rPr>
+          <w:bCs/>
+        </w:rPr>
+        <w:t>m</w:t>
+      </w:r>
+      <w:r>
+        <w:rPr>
+          <w:bCs/>
+        </w:rPr>
+        <w:t xml:space="preserve"> todos os dados que são coletados no atendimento e necessitam ser</w:t>
       </w:r>
       <w:r>
         <w:rPr>
@@ -2361,67 +2434,67 @@
           <w:b/>
           <w:bCs/>
         </w:rPr>
+        <w:t>Comorbidades</w:t>
+      </w:r>
+      <w:r>
+        <w:rPr>
+          <w:bCs/>
+        </w:rPr>
+        <w:t>: *Opções</w:t>
+      </w:r>
+      <w:r>
+        <w:rPr>
+          <w:bCs/>
+        </w:rPr>
+        <w:t>:</w:t>
+      </w:r>
+      <w:r>
+        <w:rPr>
+          <w:bCs/>
+        </w:rPr>
+        <w:t xml:space="preserve"> HAS, DM, Doença Pulmonar, </w:t>
+      </w:r>
+      <w:r>
+        <w:rPr>
+          <w:bCs/>
+        </w:rPr>
+        <w:t>Gestante</w:t>
+      </w:r>
+      <w:r>
+        <w:rPr>
+          <w:bCs/>
+        </w:rPr>
+        <w:t>, Doença Cardíaca, Doença Neurológica, Doença Hematológica</w:t>
+      </w:r>
+      <w:r>
+        <w:rPr>
+          <w:bCs/>
+        </w:rPr>
+        <w:t>, Doença Oncológica, Imunodeficiência, Obesidade, Tabagismo</w:t>
+      </w:r>
+      <w:r>
+        <w:rPr>
+          <w:bCs/>
+        </w:rPr>
+        <w:t>.</w:t>
+      </w:r>
+    </w:p>
+    <w:p>
+      <w:pPr>
+        <w:pStyle w:val="NormalWeb"/>
+        <w:tabs>
+          <w:tab w:val="left" w:pos="6748"/>
+        </w:tabs>
+        <w:rPr>
+          <w:bCs/>
+        </w:rPr>
+      </w:pPr>
+      <w:r>
+        <w:rPr>
+          <w:b/>
+          <w:bCs/>
+        </w:rPr>
         <w:lastRenderedPageBreak/>
-        <w:t>Comorbidades</w:t>
-      </w:r>
-      <w:r>
-        <w:rPr>
-          <w:bCs/>
-        </w:rPr>
-        <w:t>: *Opções</w:t>
-      </w:r>
-      <w:r>
-        <w:rPr>
-          <w:bCs/>
-        </w:rPr>
-        <w:t>:</w:t>
-      </w:r>
-      <w:r>
-        <w:rPr>
-          <w:bCs/>
-        </w:rPr>
-        <w:t xml:space="preserve"> HAS, DM, Doença Pulmonar, </w:t>
-      </w:r>
-      <w:r>
-        <w:rPr>
-          <w:bCs/>
-        </w:rPr>
-        <w:t>Gestante</w:t>
-      </w:r>
-      <w:r>
-        <w:rPr>
-          <w:bCs/>
-        </w:rPr>
-        <w:t>, Doença Cardíaca, Doença Neurológica, Doença Hematológica</w:t>
-      </w:r>
-      <w:r>
-        <w:rPr>
-          <w:bCs/>
-        </w:rPr>
-        <w:t>, Doença Oncológica, Imunodeficiência, Obesidade, Tabagismo</w:t>
-      </w:r>
-      <w:r>
-        <w:rPr>
-          <w:bCs/>
-        </w:rPr>
-        <w:t>.</w:t>
-      </w:r>
-    </w:p>
-    <w:p>
-      <w:pPr>
-        <w:pStyle w:val="NormalWeb"/>
-        <w:tabs>
-          <w:tab w:val="left" w:pos="6748"/>
-        </w:tabs>
-        <w:rPr>
-          <w:bCs/>
-        </w:rPr>
-      </w:pPr>
-      <w:r>
-        <w:rPr>
-          <w:b/>
-          <w:bCs/>
-        </w:rPr>
         <w:t>Em isolamento:</w:t>
       </w:r>
       <w:r>
@@ -3267,6 +3340,7 @@
         <w:rPr>
           <w:bCs/>
         </w:rPr>
+        <w:lastRenderedPageBreak/>
         <w:t>O total de pontos somados nas regras de idade, mais os de febre, tosse e falta de ar, podem totalizar no máximo 15 pontos e no mínimo 4 pontos, então considere:</w:t>
       </w:r>
     </w:p>
@@ -3810,6 +3884,8 @@
     <w:p>
       <w:pPr>
         <w:pStyle w:val="NormalWeb"/>
+        <w:ind w:firstLine="708"/>
+        <w:jc w:val="both"/>
       </w:pPr>
     </w:p>
     <w:p>
@@ -3860,8 +3936,14 @@
         <w:rPr>
           <w:bCs/>
         </w:rPr>
+        <w:t xml:space="preserve">Considerando o estado de pandemia, a velocidade e a necessidade de adequação, o fluxo de trabalho das equipes de saúde em todo o país, tiveram que ser totalmente restruturados. Marília, tendo ponto importante a se considerar, a grande quantidade de equipes da atenção primária e o déficit de funcionários, não diferente dos demais municípios, iniciou o programa “Marília Contra o Corona Vírus”. Com isso, as 52 equipes de atenção </w:t>
+      </w:r>
+      <w:r>
+        <w:rPr>
+          <w:bCs/>
+        </w:rPr>
         <w:lastRenderedPageBreak/>
-        <w:t>Considerando o estado de pandemia, a velocidade e a necessidade de adequação, o fluxo de trabalho das equipes de saúde em todo o país, tiveram que ser totalmente restruturados. Marília, tendo ponto importante a se considerar, a grande quantidade de equipes da atenção primária e o déficit de funcionários, não diferente dos demais municípios, iniciou o programa “Marília Contra o Corona Vírus”. Com isso, as 52 equipes de atenção primária, foram divididas em 3 referências: Unidade de Sintomáticos, Unidade de Assintomáticos e Unidades de Monitoramento.</w:t>
+        <w:t>primária, foram divididas em 3 referências: Unidade de Sintomáticos, Unidade de Assintomáticos e Unidades de Monitoramento.</w:t>
       </w:r>
     </w:p>
     <w:p>
@@ -4119,30 +4201,38 @@
         <w:rPr>
           <w:bCs/>
         </w:rPr>
-        <w:t xml:space="preserve">As soluções serão aceitas em PHP e </w:t>
-      </w:r>
-      <w:proofErr w:type="spellStart"/>
-      <w:r>
-        <w:rPr>
-          <w:bCs/>
-        </w:rPr>
-        <w:t>Javascript</w:t>
-      </w:r>
-      <w:proofErr w:type="spellEnd"/>
+        <w:t>As soluções serão aceitas em PHP e Javascript</w:t>
+      </w:r>
       <w:r>
         <w:rPr>
           <w:bCs/>
         </w:rPr>
         <w:t xml:space="preserve"> sendo possível também o uso de framework para o </w:t>
       </w:r>
-      <w:proofErr w:type="spellStart"/>
-      <w:r>
-        <w:rPr>
-          <w:bCs/>
-        </w:rPr>
-        <w:t>Javascrit</w:t>
-      </w:r>
-      <w:proofErr w:type="spellEnd"/>
+      <w:r>
+        <w:rPr>
+          <w:bCs/>
+        </w:rPr>
+        <w:t xml:space="preserve">PHP e </w:t>
+      </w:r>
+      <w:r>
+        <w:rPr>
+          <w:bCs/>
+        </w:rPr>
+        <w:t>Javascri</w:t>
+      </w:r>
+      <w:r>
+        <w:rPr>
+          <w:bCs/>
+        </w:rPr>
+        <w:t>p</w:t>
+      </w:r>
+      <w:r>
+        <w:rPr>
+          <w:bCs/>
+        </w:rPr>
+        <w:t>t</w:t>
+      </w:r>
       <w:r>
         <w:rPr>
           <w:bCs/>
@@ -4172,6 +4262,12 @@
           <w:bCs/>
         </w:rPr>
         <w:t xml:space="preserve">. </w:t>
+      </w:r>
+      <w:r>
+        <w:rPr>
+          <w:bCs/>
+        </w:rPr>
+        <w:t xml:space="preserve">Deverá ser utilizado o banco de dados MySQL para a persistência dos dados. </w:t>
       </w:r>
       <w:r>
         <w:rPr>
@@ -4306,7 +4402,10 @@
         <w:t xml:space="preserve"> ser feitas pelo aluno c</w:t>
       </w:r>
       <w:r>
-        <w:t xml:space="preserve">oordenador da equipe por meio do </w:t>
+        <w:t xml:space="preserve">oordenador da equipe por </w:t>
+      </w:r>
+      <w:r>
+        <w:t xml:space="preserve">meio do </w:t>
       </w:r>
       <w:r>
         <w:t>site do concurso</w:t>
@@ -4315,16 +4414,10 @@
         <w:t xml:space="preserve"> www.</w:t>
       </w:r>
       <w:r>
-        <w:t>asserti</w:t>
-      </w:r>
-      <w:r>
-        <w:t>.</w:t>
-      </w:r>
-      <w:r>
-        <w:t>org</w:t>
-      </w:r>
-      <w:r>
-        <w:t>.br/concursocovid19</w:t>
+        <w:t>hackathonpelavida</w:t>
+      </w:r>
+      <w:r>
+        <w:t>.com.br</w:t>
       </w:r>
       <w:r>
         <w:t>.</w:t>
@@ -4364,19 +4457,25 @@
         <w:t>Período de inscrições</w:t>
       </w:r>
       <w:r>
-        <w:t xml:space="preserve">. O aluno coordenador deverá preencher o Termo de </w:t>
-      </w:r>
-      <w:r>
-        <w:t>Adesão</w:t>
-      </w:r>
-      <w:r>
-        <w:t xml:space="preserve"> com </w:t>
+        <w:t>. O aluno coordenador deverá preenc</w:t>
+      </w:r>
+      <w:r>
+        <w:t xml:space="preserve">her a ficha de inscrição </w:t>
+      </w:r>
+      <w:r>
+        <w:t xml:space="preserve">com </w:t>
       </w:r>
       <w:r>
         <w:t>os dados</w:t>
       </w:r>
       <w:r>
-        <w:t xml:space="preserve"> dos alunos componentes de sua equipe, </w:t>
+        <w:t xml:space="preserve"> dos alunos componentes </w:t>
+      </w:r>
+      <w:r>
+        <w:t>da</w:t>
+      </w:r>
+      <w:r>
+        <w:t xml:space="preserve"> equipe, </w:t>
       </w:r>
       <w:r>
         <w:t xml:space="preserve">que deverá ter até </w:t>
@@ -4398,7 +4497,10 @@
         <w:jc w:val="both"/>
       </w:pPr>
       <w:r>
-        <w:t>17 de agosto – Live pelo Zoom explicando a iniciativa do Concurso para os participantes e Sessão de Perguntas e Respostas da Secretaria Municipal de Saúde</w:t>
+        <w:t>17 de agosto – Live explicando a iniciativa do Concurso para os participantes e Sessão de Perguntas e Respostas da Secretaria Municipal de Saúde</w:t>
+      </w:r>
+      <w:r>
+        <w:t>.</w:t>
       </w:r>
     </w:p>
     <w:p>
@@ -4411,36 +4513,7 @@
         <w:jc w:val="both"/>
       </w:pPr>
       <w:r>
-        <w:t>2 a 4</w:t>
-      </w:r>
-      <w:r>
-        <w:t xml:space="preserve"> de </w:t>
-      </w:r>
-      <w:r>
-        <w:t>setembro</w:t>
-      </w:r>
-      <w:r>
-        <w:t xml:space="preserve"> </w:t>
-      </w:r>
-      <w:r>
-        <w:t xml:space="preserve">– </w:t>
-      </w:r>
-      <w:r>
-        <w:t>Entrega do software. O aluno coordenador deverá informar no formulário de inscrição o link para acesso ao sistema</w:t>
-      </w:r>
-      <w:r>
-        <w:t xml:space="preserve"> com dados de login</w:t>
-      </w:r>
-      <w:r>
-        <w:t xml:space="preserve"> e o link para os códigos fontes na plataforma </w:t>
-      </w:r>
-      <w:proofErr w:type="spellStart"/>
-      <w:r>
-        <w:t>Github</w:t>
-      </w:r>
-      <w:proofErr w:type="spellEnd"/>
-      <w:r>
-        <w:t>.</w:t>
+        <w:t>24 de agosto – Live com mentoria nas áreas da Saúde, Tecnologia e Inovação.</w:t>
       </w:r>
     </w:p>
     <w:p>
@@ -4453,9 +4526,61 @@
         <w:jc w:val="both"/>
       </w:pPr>
       <w:r>
+        <w:t>31 de agosto – Live com mentoria nas áreas da Saúde, Tecnologia e Inovação.</w:t>
+      </w:r>
+    </w:p>
+    <w:p>
+      <w:pPr>
+        <w:pStyle w:val="NormalWeb"/>
+        <w:numPr>
+          <w:ilvl w:val="0"/>
+          <w:numId w:val="2"/>
+        </w:numPr>
+        <w:jc w:val="both"/>
+      </w:pPr>
+      <w:r>
+        <w:t xml:space="preserve">2 a 4 de setembro </w:t>
+      </w:r>
+      <w:r>
+        <w:t xml:space="preserve">– </w:t>
+      </w:r>
+      <w:r>
+        <w:t>Entrega do software. O aluno coordenador deverá informar no formulário de inscrição o link para acesso ao sistema</w:t>
+      </w:r>
+      <w:r>
+        <w:t xml:space="preserve"> com dados de login</w:t>
+      </w:r>
+      <w:r>
+        <w:t xml:space="preserve"> e o link para</w:t>
+      </w:r>
+      <w:r>
+        <w:t xml:space="preserve"> os códigos fontes na plataforma </w:t>
+      </w:r>
+      <w:proofErr w:type="spellStart"/>
+      <w:r>
+        <w:t>Github</w:t>
+      </w:r>
+      <w:proofErr w:type="spellEnd"/>
+      <w:r>
+        <w:t>.</w:t>
+      </w:r>
+    </w:p>
+    <w:p>
+      <w:pPr>
+        <w:pStyle w:val="NormalWeb"/>
+        <w:numPr>
+          <w:ilvl w:val="0"/>
+          <w:numId w:val="2"/>
+        </w:numPr>
+        <w:jc w:val="both"/>
+      </w:pPr>
+      <w:r>
         <w:t>7 de setembro</w:t>
       </w:r>
       <w:r>
+        <w:t xml:space="preserve"> </w:t>
+      </w:r>
+      <w:r>
         <w:t xml:space="preserve">– </w:t>
       </w:r>
       <w:r>
@@ -4466,29 +4591,19 @@
       <w:pPr>
         <w:pStyle w:val="NormalWeb"/>
         <w:ind w:left="720"/>
-      </w:pPr>
-    </w:p>
-    <w:p>
-      <w:pPr>
-        <w:pStyle w:val="NormalWeb"/>
-        <w:ind w:left="720"/>
-      </w:pPr>
-    </w:p>
-    <w:p>
-      <w:pPr>
-        <w:pStyle w:val="NormalWeb"/>
-        <w:ind w:left="720"/>
-      </w:pPr>
-    </w:p>
-    <w:p>
-      <w:pPr>
-        <w:pStyle w:val="NormalWeb"/>
-      </w:pPr>
-      <w:r>
-        <w:rPr>
-          <w:b/>
-          <w:bCs/>
-        </w:rPr>
+        <w:jc w:val="both"/>
+      </w:pPr>
+    </w:p>
+    <w:p>
+      <w:pPr>
+        <w:pStyle w:val="NormalWeb"/>
+      </w:pPr>
+      <w:r>
+        <w:rPr>
+          <w:b/>
+          <w:bCs/>
+        </w:rPr>
+        <w:lastRenderedPageBreak/>
         <w:t>1</w:t>
       </w:r>
       <w:r>
@@ -4699,6 +4814,13 @@
     <w:p>
       <w:pPr>
         <w:pStyle w:val="NormalWeb"/>
+        <w:ind w:left="1068"/>
+        <w:jc w:val="both"/>
+      </w:pPr>
+    </w:p>
+    <w:p>
+      <w:pPr>
+        <w:pStyle w:val="NormalWeb"/>
       </w:pPr>
       <w:r>
         <w:rPr>
@@ -4745,7 +4867,8 @@
     <w:p>
       <w:pPr>
         <w:pStyle w:val="NormalWeb"/>
-        <w:ind w:firstLine="708"/>
+        <w:spacing w:before="0" w:beforeAutospacing="0" w:after="0" w:afterAutospacing="0"/>
+        <w:ind w:firstLine="709"/>
       </w:pPr>
       <w:r>
         <w:t>1. Prêmio de R$ 2.000,00 para a equipe (patrocínio da empresa Life);</w:t>
@@ -4754,7 +4877,8 @@
     <w:p>
       <w:pPr>
         <w:pStyle w:val="NormalWeb"/>
-        <w:ind w:firstLine="708"/>
+        <w:spacing w:before="0" w:beforeAutospacing="0" w:after="0" w:afterAutospacing="0"/>
+        <w:ind w:firstLine="709"/>
       </w:pPr>
       <w:r>
         <w:t>2.</w:t>
@@ -4769,7 +4893,8 @@
     <w:p>
       <w:pPr>
         <w:pStyle w:val="NormalWeb"/>
-        <w:ind w:firstLine="708"/>
+        <w:spacing w:before="0" w:beforeAutospacing="0" w:after="0" w:afterAutospacing="0"/>
+        <w:ind w:firstLine="709"/>
       </w:pPr>
       <w:r>
         <w:t xml:space="preserve">3. </w:t>
@@ -4777,14 +4902,24 @@
       <w:r>
         <w:t>Prêmio de R$ 800,00 da ACIM</w:t>
       </w:r>
-    </w:p>
-    <w:p>
-      <w:pPr>
-        <w:pStyle w:val="NormalWeb"/>
-        <w:ind w:firstLine="708"/>
-      </w:pPr>
-      <w:r>
-        <w:t>4. Prêmio de R$ 9.600,00 pela UNIMED, para desenvolvimento e implantação do sistema, divididos em 4 parcelas de R$ 2400,00 reais cada.</w:t>
+      <w:r>
+        <w:t>;</w:t>
+      </w:r>
+    </w:p>
+    <w:p>
+      <w:pPr>
+        <w:pStyle w:val="NormalWeb"/>
+        <w:spacing w:before="0" w:beforeAutospacing="0" w:after="0" w:afterAutospacing="0"/>
+        <w:ind w:firstLine="709"/>
+      </w:pPr>
+      <w:r>
+        <w:t>4. Prêmio de R$ 9.600,00 pela UNIMED, para desenvolvimento e implantação do sistema, divididos em 4 parcelas de R$ 2</w:t>
+      </w:r>
+      <w:r>
+        <w:t>.</w:t>
+      </w:r>
+      <w:r>
+        <w:t xml:space="preserve">400,00 reais cada. </w:t>
       </w:r>
     </w:p>
     <w:p>
@@ -4793,6 +4928,7 @@
         <w:ind w:firstLine="708"/>
         <w:jc w:val="both"/>
         <w:rPr>
+          <w:sz w:val="20"/>
           <w:highlight w:val="yellow"/>
         </w:rPr>
       </w:pPr>
@@ -4845,11 +4981,53 @@
     <w:p>
       <w:pPr>
         <w:pStyle w:val="NormalWeb"/>
+        <w:spacing w:after="240" w:afterAutospacing="0"/>
+        <w:ind w:firstLine="709"/>
+        <w:jc w:val="both"/>
+      </w:pPr>
+      <w:r>
+        <w:t>A Secretaria Municipal de Saúde de Marília poderá evoluir o software de acordo com suas necessidades não podendo explorá-lo comercialmente.</w:t>
+      </w:r>
+    </w:p>
+    <w:p>
+      <w:pPr>
+        <w:pStyle w:val="NormalWeb"/>
+        <w:spacing w:after="240" w:afterAutospacing="0"/>
+        <w:ind w:firstLine="709"/>
+        <w:jc w:val="both"/>
+        <w:rPr>
+          <w:sz w:val="18"/>
+        </w:rPr>
+      </w:pPr>
+    </w:p>
+    <w:p>
+      <w:pPr>
+        <w:pStyle w:val="NormalWeb"/>
+        <w:spacing w:before="240" w:beforeAutospacing="0"/>
+      </w:pPr>
+      <w:r>
+        <w:rPr>
+          <w:b/>
+          <w:bCs/>
+        </w:rPr>
+        <w:t>13</w:t>
+      </w:r>
+      <w:r>
+        <w:rPr>
+          <w:b/>
+          <w:bCs/>
+        </w:rPr>
+        <w:t xml:space="preserve"> - INFORMAÇÕES ADICIONAIS </w:t>
+      </w:r>
+    </w:p>
+    <w:p>
+      <w:pPr>
+        <w:pStyle w:val="NormalWeb"/>
         <w:ind w:firstLine="708"/>
         <w:jc w:val="both"/>
       </w:pPr>
       <w:r>
-        <w:t>A Secretaria Municipal de Saúde de Marília poderá evoluir o software de acordo com suas necessidades não podendo explorá-lo comercialmente.</w:t>
+        <w:t>Os casos omissos a este edital serão dirimidos pela ASSERTI.</w:t>
       </w:r>
     </w:p>
     <w:p>
@@ -4857,45 +5035,6 @@
         <w:pStyle w:val="NormalWeb"/>
         <w:ind w:firstLine="708"/>
         <w:jc w:val="both"/>
-        <w:rPr>
-          <w:highlight w:val="yellow"/>
-        </w:rPr>
-      </w:pPr>
-    </w:p>
-    <w:p>
-      <w:pPr>
-        <w:pStyle w:val="NormalWeb"/>
-      </w:pPr>
-      <w:r>
-        <w:rPr>
-          <w:b/>
-          <w:bCs/>
-        </w:rPr>
-        <w:t>13</w:t>
-      </w:r>
-      <w:r>
-        <w:rPr>
-          <w:b/>
-          <w:bCs/>
-        </w:rPr>
-        <w:t xml:space="preserve"> - INFORMAÇÕES ADICIONAIS </w:t>
-      </w:r>
-    </w:p>
-    <w:p>
-      <w:pPr>
-        <w:pStyle w:val="NormalWeb"/>
-        <w:ind w:firstLine="708"/>
-        <w:jc w:val="both"/>
-      </w:pPr>
-      <w:r>
-        <w:t>Os casos omissos a este edital serão dirimidos pela ASSERTI.</w:t>
-      </w:r>
-    </w:p>
-    <w:p>
-      <w:pPr>
-        <w:pStyle w:val="NormalWeb"/>
-        <w:ind w:firstLine="708"/>
-        <w:jc w:val="both"/>
       </w:pPr>
       <w:r>
         <w:t xml:space="preserve">Mais </w:t>
@@ -4912,22 +5051,25 @@
       <w:r>
         <w:t xml:space="preserve"> site </w:t>
       </w:r>
-      <w:hyperlink r:id="rId5" w:history="1">
-        <w:r>
-          <w:rPr>
-            <w:rStyle w:val="Hyperlink"/>
-          </w:rPr>
-          <w:t>www.asserti.org.br/concursocovid19</w:t>
-        </w:r>
-      </w:hyperlink>
-      <w:r>
-        <w:t xml:space="preserve"> ou </w:t>
+      <w:r>
+        <w:t xml:space="preserve">www.hackathonpelavida.com.br </w:t>
+      </w:r>
+      <w:r>
+        <w:t xml:space="preserve">ou </w:t>
       </w:r>
       <w:r>
         <w:t>pelo e-mail</w:t>
       </w:r>
       <w:r>
-        <w:t xml:space="preserve"> assertimarilia@gmail.com.</w:t>
+        <w:t xml:space="preserve"> </w:t>
+      </w:r>
+      <w:proofErr w:type="spellStart"/>
+      <w:r>
+        <w:t>hackathonpelavida@gmail</w:t>
+      </w:r>
+      <w:proofErr w:type="spellEnd"/>
+      <w:r>
+        <w:t>.</w:t>
       </w:r>
       <w:r>
         <w:t xml:space="preserve"> </w:t>
@@ -4945,7 +5087,7 @@
 </file>
 
 <file path=word/numbering.xml><?xml version="1.0" encoding="utf-8"?>
-<w:numbering xmlns:wpc="http://schemas.microsoft.com/office/word/2010/wordprocessingCanvas" xmlns:cx="http://schemas.microsoft.com/office/drawing/2014/chartex" xmlns:cx1="http://schemas.microsoft.com/office/drawing/2015/9/8/chartex" xmlns:cx2="http://schemas.microsoft.com/office/drawing/2015/10/21/chartex" xmlns:cx3="http://schemas.microsoft.com/office/drawing/2016/5/9/chartex" xmlns:cx4="http://schemas.microsoft.com/office/drawing/2016/5/10/chartex" xmlns:cx5="http://schemas.microsoft.com/office/drawing/2016/5/11/chartex" xmlns:cx6="http://schemas.microsoft.com/office/drawing/2016/5/12/chartex" xmlns:cx7="http://schemas.microsoft.com/office/drawing/2016/5/13/chartex" xmlns:cx8="http://schemas.microsoft.com/office/drawing/2016/5/14/chartex" xmlns:mc="http://schemas.openxmlformats.org/markup-compatibility/2006" xmlns:aink="http://schemas.microsoft.com/office/drawing/2016/ink" xmlns:am3d="http://schemas.microsoft.com/office/drawing/2017/model3d" xmlns:o="urn:schemas-microsoft-com:office:office" xmlns:r="http://schemas.openxmlformats.org/officeDocument/2006/relationships" xmlns:m="http://schemas.openxmlformats.org/officeDocument/2006/math" xmlns:v="urn:schemas-microsoft-com:vml" xmlns:wp14="http://schemas.microsoft.com/office/word/2010/wordprocessingDrawing" xmlns:wp="http://schemas.openxmlformats.org/drawingml/2006/wordprocessingDrawing" xmlns:w10="urn:schemas-microsoft-com:office:word" xmlns:w="http://schemas.openxmlformats.org/wordprocessingml/2006/main" xmlns:w14="http://schemas.microsoft.com/office/word/2010/wordml" xmlns:w15="http://schemas.microsoft.com/office/word/2012/wordml" xmlns:w16cex="http://schemas.microsoft.com/office/word/2018/wordml/cex" xmlns:w16cid="http://schemas.microsoft.com/office/word/2016/wordml/cid" xmlns:w16="http://schemas.microsoft.com/office/word/2018/wordml" xmlns:w16se="http://schemas.microsoft.com/office/word/2015/wordml/symex" xmlns:wpg="http://schemas.microsoft.com/office/word/2010/wordprocessingGroup" xmlns:wpi="http://schemas.microsoft.com/office/word/2010/wordprocessingInk" xmlns:wne="http://schemas.microsoft.com/office/word/2006/wordml" xmlns:wps="http://schemas.microsoft.com/office/word/2010/wordprocessingShape" mc:Ignorable="w14 w15 w16se w16cid w16 w16cex wp14">
+<w:numbering xmlns:wpc="http://schemas.microsoft.com/office/word/2010/wordprocessingCanvas" xmlns:cx="http://schemas.microsoft.com/office/drawing/2014/chartex" xmlns:cx1="http://schemas.microsoft.com/office/drawing/2015/9/8/chartex" xmlns:cx2="http://schemas.microsoft.com/office/drawing/2015/10/21/chartex" xmlns:cx3="http://schemas.microsoft.com/office/drawing/2016/5/9/chartex" xmlns:cx4="http://schemas.microsoft.com/office/drawing/2016/5/10/chartex" xmlns:cx5="http://schemas.microsoft.com/office/drawing/2016/5/11/chartex" xmlns:cx6="http://schemas.microsoft.com/office/drawing/2016/5/12/chartex" xmlns:cx7="http://schemas.microsoft.com/office/drawing/2016/5/13/chartex" xmlns:cx8="http://schemas.microsoft.com/office/drawing/2016/5/14/chartex" xmlns:mc="http://schemas.openxmlformats.org/markup-compatibility/2006" xmlns:aink="http://schemas.microsoft.com/office/drawing/2016/ink" xmlns:am3d="http://schemas.microsoft.com/office/drawing/2017/model3d" xmlns:o="urn:schemas-microsoft-com:office:office" xmlns:r="http://schemas.openxmlformats.org/officeDocument/2006/relationships" xmlns:m="http://schemas.openxmlformats.org/officeDocument/2006/math" xmlns:v="urn:schemas-microsoft-com:vml" xmlns:wp14="http://schemas.microsoft.com/office/word/2010/wordprocessingDrawing" xmlns:wp="http://schemas.openxmlformats.org/drawingml/2006/wordprocessingDrawing" xmlns:w10="urn:schemas-microsoft-com:office:word" xmlns:w="http://schemas.openxmlformats.org/wordprocessingml/2006/main" xmlns:w14="http://schemas.microsoft.com/office/word/2010/wordml" xmlns:w15="http://schemas.microsoft.com/office/word/2012/wordml" xmlns:w16cid="http://schemas.microsoft.com/office/word/2016/wordml/cid" xmlns:w16se="http://schemas.microsoft.com/office/word/2015/wordml/symex" xmlns:wpg="http://schemas.microsoft.com/office/word/2010/wordprocessingGroup" xmlns:wpi="http://schemas.microsoft.com/office/word/2010/wordprocessingInk" xmlns:wne="http://schemas.microsoft.com/office/word/2006/wordml" xmlns:wps="http://schemas.microsoft.com/office/word/2010/wordprocessingShape" mc:Ignorable="w14 w15 w16se w16cid wp14">
   <w:abstractNum w:abstractNumId="0" w15:restartNumberingAfterBreak="0">
     <w:nsid w:val="01FC5D87"/>
     <w:multiLevelType w:val="hybridMultilevel"/>
@@ -7663,7 +7805,7 @@
 </file>
 
 <file path=word/styles.xml><?xml version="1.0" encoding="utf-8"?>
-<w:styles xmlns:mc="http://schemas.openxmlformats.org/markup-compatibility/2006" xmlns:r="http://schemas.openxmlformats.org/officeDocument/2006/relationships" xmlns:w="http://schemas.openxmlformats.org/wordprocessingml/2006/main" xmlns:w14="http://schemas.microsoft.com/office/word/2010/wordml" xmlns:w15="http://schemas.microsoft.com/office/word/2012/wordml" xmlns:w16cex="http://schemas.microsoft.com/office/word/2018/wordml/cex" xmlns:w16cid="http://schemas.microsoft.com/office/word/2016/wordml/cid" xmlns:w16="http://schemas.microsoft.com/office/word/2018/wordml" xmlns:w16se="http://schemas.microsoft.com/office/word/2015/wordml/symex" mc:Ignorable="w14 w15 w16se w16cid w16 w16cex">
+<w:styles xmlns:mc="http://schemas.openxmlformats.org/markup-compatibility/2006" xmlns:r="http://schemas.openxmlformats.org/officeDocument/2006/relationships" xmlns:w="http://schemas.openxmlformats.org/wordprocessingml/2006/main" xmlns:w14="http://schemas.microsoft.com/office/word/2010/wordml" xmlns:w15="http://schemas.microsoft.com/office/word/2012/wordml" xmlns:w16cid="http://schemas.microsoft.com/office/word/2016/wordml/cid" xmlns:w16se="http://schemas.microsoft.com/office/word/2015/wordml/symex" mc:Ignorable="w14 w15 w16se w16cid">
   <w:docDefaults>
     <w:rPrDefault>
       <w:rPr>
@@ -7675,7 +7817,7 @@
     </w:rPrDefault>
     <w:pPrDefault/>
   </w:docDefaults>
-  <w:latentStyles w:defLockedState="0" w:defUIPriority="99" w:defSemiHidden="0" w:defUnhideWhenUsed="0" w:defQFormat="0" w:count="376">
+  <w:latentStyles w:defLockedState="0" w:defUIPriority="99" w:defSemiHidden="0" w:defUnhideWhenUsed="0" w:defQFormat="0" w:count="375">
     <w:lsdException w:name="Normal" w:uiPriority="0" w:qFormat="1"/>
     <w:lsdException w:name="heading 1" w:uiPriority="9" w:qFormat="1"/>
     <w:lsdException w:name="heading 2" w:semiHidden="1" w:uiPriority="9" w:unhideWhenUsed="1" w:qFormat="1"/>
@@ -7781,7 +7923,6 @@
     <w:lsdException w:name="HTML Sample" w:semiHidden="1" w:unhideWhenUsed="1"/>
     <w:lsdException w:name="HTML Typewriter" w:semiHidden="1" w:unhideWhenUsed="1"/>
     <w:lsdException w:name="HTML Variable" w:semiHidden="1" w:unhideWhenUsed="1"/>
-    <w:lsdException w:name="Normal Table" w:semiHidden="1" w:unhideWhenUsed="1"/>
     <w:lsdException w:name="annotation subject" w:semiHidden="1" w:unhideWhenUsed="1"/>
     <w:lsdException w:name="No List" w:semiHidden="1" w:unhideWhenUsed="1"/>
     <w:lsdException w:name="Outline List 1" w:semiHidden="1" w:unhideWhenUsed="1"/>
@@ -7825,10 +7966,8 @@
     <w:lsdException w:name="Table Elegant" w:semiHidden="1" w:unhideWhenUsed="1"/>
     <w:lsdException w:name="Table Professional" w:semiHidden="1" w:unhideWhenUsed="1"/>
     <w:lsdException w:name="Table Subtle 1" w:semiHidden="1" w:unhideWhenUsed="1"/>
-    <w:lsdException w:name="Table Subtle 2" w:semiHidden="1" w:unhideWhenUsed="1"/>
     <w:lsdException w:name="Table Web 1" w:semiHidden="1" w:unhideWhenUsed="1"/>
     <w:lsdException w:name="Table Web 2" w:semiHidden="1" w:unhideWhenUsed="1"/>
-    <w:lsdException w:name="Table Web 3" w:semiHidden="1" w:unhideWhenUsed="1"/>
     <w:lsdException w:name="Balloon Text" w:semiHidden="1" w:unhideWhenUsed="1"/>
     <w:lsdException w:name="Table Grid" w:uiPriority="39"/>
     <w:lsdException w:name="Table Theme" w:semiHidden="1" w:unhideWhenUsed="1"/>
@@ -8051,7 +8190,6 @@
     <w:lsdException w:name="Smart Hyperlink" w:semiHidden="1" w:unhideWhenUsed="1"/>
     <w:lsdException w:name="Hashtag" w:semiHidden="1" w:unhideWhenUsed="1"/>
     <w:lsdException w:name="Unresolved Mention" w:semiHidden="1" w:unhideWhenUsed="1"/>
-    <w:lsdException w:name="Smart Link" w:semiHidden="1" w:unhideWhenUsed="1"/>
   </w:latentStyles>
   <w:style w:type="paragraph" w:default="1" w:styleId="Normal">
     <w:name w:val="Normal"/>

</xml_diff>